<commit_message>
update to tutorial 4
</commit_message>
<xml_diff>
--- a/Tutorial 1.docx
+++ b/Tutorial 1.docx
@@ -703,27 +703,88 @@
         <w:ind w:firstLine="480"/>
       </w:pPr>
       <w:r>
-        <w:t xml:space="preserve">BCM2711 is the Broadcom chip used in the </w:t>
+        <w:t xml:space="preserve">BCM2711 is the </w:t>
+      </w:r>
+      <w:r>
+        <w:rPr>
+          <w:rFonts w:hint="eastAsia"/>
+        </w:rPr>
+        <w:t>core</w:t>
+      </w:r>
+      <w:r>
+        <w:t xml:space="preserve"> system on chip (</w:t>
       </w:r>
       <w:proofErr w:type="spellStart"/>
       <w:r>
+        <w:t>SoC</w:t>
+      </w:r>
+      <w:proofErr w:type="spellEnd"/>
+      <w:r>
+        <w:t>)</w:t>
+      </w:r>
+      <w:r>
+        <w:t xml:space="preserve"> </w:t>
+      </w:r>
+      <w:r>
+        <w:t xml:space="preserve">of </w:t>
+      </w:r>
+      <w:r>
+        <w:t xml:space="preserve">the </w:t>
+      </w:r>
+      <w:proofErr w:type="spellStart"/>
+      <w:r>
         <w:t>Raspi</w:t>
       </w:r>
       <w:proofErr w:type="spellEnd"/>
       <w:r>
-        <w:t xml:space="preserve"> 4 Model B. The architecture of the BCM2711 is a considerable upgrade on that used by the SoCs in earlier Pi models. It continues the quad-core CPU design of the BCM2837 but uses the more powerful ARM A72 core. It has a greatly improved GPU feature set with much faster input/output, due to the incorporation of a PCIe link that connects the USB 2 and USB 3 ports, and </w:t>
+        <w:t xml:space="preserve"> 4 Model B. It </w:t>
+      </w:r>
+      <w:r>
+        <w:t>integrates</w:t>
+      </w:r>
+      <w:r>
+        <w:t xml:space="preserve"> </w:t>
+      </w:r>
+      <w:r>
+        <w:t xml:space="preserve">the powerful </w:t>
+      </w:r>
+      <w:r>
+        <w:t>quad-core ARM A72 core</w:t>
+      </w:r>
+      <w:r>
+        <w:t xml:space="preserve"> and</w:t>
+      </w:r>
+      <w:r>
+        <w:t xml:space="preserve"> has a greatly improved GPU feature set with </w:t>
+      </w:r>
+      <w:r>
+        <w:t>fast</w:t>
+      </w:r>
+      <w:r>
+        <w:t xml:space="preserve"> input/output, due to the incorporation of a </w:t>
+      </w:r>
+      <w:proofErr w:type="spellStart"/>
+      <w:r>
+        <w:t>PCIe</w:t>
+      </w:r>
+      <w:proofErr w:type="spellEnd"/>
+      <w:r>
+        <w:t xml:space="preserve"> link that connects the USB 2 and USB 3 ports, and a nativel</w:t>
+      </w:r>
+      <w:r>
+        <w:t>y attached Ethernet controller.</w:t>
+      </w:r>
+    </w:p>
+    <w:p>
+      <w:pPr>
+        <w:ind w:firstLine="480"/>
+      </w:pPr>
+      <w:r>
+        <w:t xml:space="preserve">The ARM cores are capable of running at up to 1.5 GHz, making the Pi 4 about </w:t>
       </w:r>
       <w:r>
         <w:lastRenderedPageBreak/>
-        <w:t>a natively attached Ethernet controller. It is also capable of addressing more memory than the SoCs used before.</w:t>
-      </w:r>
-    </w:p>
-    <w:p>
-      <w:pPr>
-        <w:ind w:firstLine="480"/>
-      </w:pPr>
-      <w:r>
-        <w:t xml:space="preserve">The ARM cores are capable of running at up to 1.5 GHz, making the Pi 4 about 50% faster than the </w:t>
+        <w:t xml:space="preserve">50% faster than the </w:t>
       </w:r>
       <w:proofErr w:type="spellStart"/>
       <w:r>
@@ -792,7 +853,15 @@
         <w:t>Processor</w:t>
       </w:r>
       <w:r>
-        <w:t xml:space="preserve">: Quad-core Cortex-A72 (ARM v8) 64-bit SoC @ 1.5 GHz. See </w:t>
+        <w:t xml:space="preserve">: Quad-core Cortex-A72 (ARM v8) 64-bit </w:t>
+      </w:r>
+      <w:proofErr w:type="spellStart"/>
+      <w:r>
+        <w:t>SoC</w:t>
+      </w:r>
+      <w:proofErr w:type="spellEnd"/>
+      <w:r>
+        <w:t xml:space="preserve"> @ 1.5 GHz. See </w:t>
       </w:r>
       <w:hyperlink r:id="rId18" w:history="1">
         <w:r>
@@ -875,7 +944,15 @@
         <w:t>I/O</w:t>
       </w:r>
       <w:r>
-        <w:t xml:space="preserve">: PCIe bus, onboard Ethernet port, 2 × DSI ports (only one exposed on </w:t>
+        <w:t xml:space="preserve">: </w:t>
+      </w:r>
+      <w:proofErr w:type="spellStart"/>
+      <w:r>
+        <w:t>PCIe</w:t>
+      </w:r>
+      <w:proofErr w:type="spellEnd"/>
+      <w:r>
+        <w:t xml:space="preserve"> bus, onboard Ethernet port, 2 × DSI ports (only one exposed on </w:t>
       </w:r>
       <w:proofErr w:type="spellStart"/>
       <w:r>
@@ -995,7 +1072,15 @@
       </w:r>
       <w:proofErr w:type="spellEnd"/>
       <w:r>
-        <w:t xml:space="preserve"> OS is a community project under active development, with an emphasis on improving the stability and performance of as many Debian packages as possible.</w:t>
+        <w:t xml:space="preserve"> OS is a community project under active development, with an emphasis on improving the stability and performance of as many </w:t>
+      </w:r>
+      <w:proofErr w:type="spellStart"/>
+      <w:r>
+        <w:t>Debian</w:t>
+      </w:r>
+      <w:proofErr w:type="spellEnd"/>
+      <w:r>
+        <w:t xml:space="preserve"> packages as possible.</w:t>
       </w:r>
     </w:p>
     <w:p>
@@ -2729,7 +2814,10 @@
         </w:numPr>
       </w:pPr>
       <w:r>
-        <w:t>We remove the SD card from</w:t>
+        <w:t>R</w:t>
+      </w:r>
+      <w:r>
+        <w:t>emove the SD card from</w:t>
       </w:r>
       <w:r>
         <w:t xml:space="preserve"> the card reader and insert </w:t>
@@ -2867,7 +2955,13 @@
     </w:p>
     <w:p>
       <w:r>
-        <w:t>As the system startup first time, it will remind us set the Country, Language, Time zone, Wireless and so on. The system update can be skipped. Then we can re</w:t>
+        <w:t>As the system startup first time, it will remind us set the Country, Language, Time zone, Wireless and so on. The syste</w:t>
+      </w:r>
+      <w:r>
+        <w:t>m update can be skipped. Then you</w:t>
+      </w:r>
+      <w:r>
+        <w:t xml:space="preserve"> can re</w:t>
       </w:r>
       <w:r>
         <w:rPr>
@@ -2930,7 +3024,13 @@
         <w:t>raspberry</w:t>
       </w:r>
       <w:r>
-        <w:t xml:space="preserve">. We can change the default password straight away to ensure the </w:t>
+        <w:t xml:space="preserve">. </w:t>
+      </w:r>
+      <w:r>
+        <w:t>You</w:t>
+      </w:r>
+      <w:r>
+        <w:t xml:space="preserve"> can change the default password straight away to ensure the </w:t>
       </w:r>
       <w:proofErr w:type="spellStart"/>
       <w:r>
@@ -3371,7 +3471,27 @@
           <w:szCs w:val="21"/>
           <w:lang w:val="en-HK"/>
         </w:rPr>
-        <w:t xml:space="preserve">We can click it to change Mu’s current mode. If you want to know more about modes, there is a </w:t>
+        <w:t xml:space="preserve">We can click it to change </w:t>
+      </w:r>
+      <w:proofErr w:type="spellStart"/>
+      <w:r>
+        <w:rPr>
+          <w:i/>
+          <w:sz w:val="21"/>
+          <w:szCs w:val="21"/>
+          <w:lang w:val="en-HK"/>
+        </w:rPr>
+        <w:t>Mu’s</w:t>
+      </w:r>
+      <w:proofErr w:type="spellEnd"/>
+      <w:r>
+        <w:rPr>
+          <w:i/>
+          <w:sz w:val="21"/>
+          <w:szCs w:val="21"/>
+          <w:lang w:val="en-HK"/>
+        </w:rPr>
+        <w:t xml:space="preserve"> current mode. If you want to know more about modes, there is a </w:t>
       </w:r>
       <w:hyperlink r:id="rId39" w:history="1">
         <w:r>
@@ -3555,7 +3675,27 @@
           <w:szCs w:val="21"/>
           <w:lang w:val="en-HK"/>
         </w:rPr>
-        <w:t xml:space="preserve">When this happens the textual input and output of the program is displayed in a panel between the text editor and Mu’s footer. When the code is running the “Run” button turns into a “Stop” button. Click “Stop” to force your code to exit in a clean way. </w:t>
+        <w:t xml:space="preserve">When this happens the textual input and output of the program is displayed in a panel between the text editor and </w:t>
+      </w:r>
+      <w:proofErr w:type="spellStart"/>
+      <w:r>
+        <w:rPr>
+          <w:i/>
+          <w:sz w:val="21"/>
+          <w:szCs w:val="21"/>
+          <w:lang w:val="en-HK"/>
+        </w:rPr>
+        <w:t>Mu’s</w:t>
+      </w:r>
+      <w:proofErr w:type="spellEnd"/>
+      <w:r>
+        <w:rPr>
+          <w:i/>
+          <w:sz w:val="21"/>
+          <w:szCs w:val="21"/>
+          <w:lang w:val="en-HK"/>
+        </w:rPr>
+        <w:t xml:space="preserve"> footer. When the code is running the “Run” button turns into a “Stop” button. Click “Stop” to force your code to exit in a clean way. </w:t>
       </w:r>
     </w:p>
     <w:p>
@@ -3585,7 +3725,27 @@
           <w:szCs w:val="21"/>
           <w:lang w:val="en-HK"/>
         </w:rPr>
-        <w:t xml:space="preserve"> start Mu’s visual debugger.</w:t>
+        <w:t xml:space="preserve"> start </w:t>
+      </w:r>
+      <w:proofErr w:type="spellStart"/>
+      <w:r>
+        <w:rPr>
+          <w:i/>
+          <w:sz w:val="21"/>
+          <w:szCs w:val="21"/>
+          <w:lang w:val="en-HK"/>
+        </w:rPr>
+        <w:t>Mu’s</w:t>
+      </w:r>
+      <w:proofErr w:type="spellEnd"/>
+      <w:r>
+        <w:rPr>
+          <w:i/>
+          <w:sz w:val="21"/>
+          <w:szCs w:val="21"/>
+          <w:lang w:val="en-HK"/>
+        </w:rPr>
+        <w:t xml:space="preserve"> visual debugger.</w:t>
       </w:r>
     </w:p>
     <w:p>
@@ -3643,7 +3803,27 @@
           <w:szCs w:val="21"/>
           <w:lang w:val="en-HK"/>
         </w:rPr>
-        <w:t xml:space="preserve">open a new panel between the text editor and Mu’s footer. </w:t>
+        <w:t xml:space="preserve">open a new panel between the text editor and </w:t>
+      </w:r>
+      <w:proofErr w:type="spellStart"/>
+      <w:r>
+        <w:rPr>
+          <w:i/>
+          <w:sz w:val="21"/>
+          <w:szCs w:val="21"/>
+          <w:lang w:val="en-HK"/>
+        </w:rPr>
+        <w:t>Mu’s</w:t>
+      </w:r>
+      <w:proofErr w:type="spellEnd"/>
+      <w:r>
+        <w:rPr>
+          <w:i/>
+          <w:sz w:val="21"/>
+          <w:szCs w:val="21"/>
+          <w:lang w:val="en-HK"/>
+        </w:rPr>
+        <w:t xml:space="preserve"> footer. </w:t>
       </w:r>
     </w:p>
     <w:p>
@@ -3701,7 +3881,27 @@
           <w:szCs w:val="21"/>
           <w:lang w:val="en-HK"/>
         </w:rPr>
-        <w:t xml:space="preserve"> the plotter pane between the text editor and Mu’s footer. This is an easy way to </w:t>
+        <w:t xml:space="preserve"> the plotter pane between the text editor and </w:t>
+      </w:r>
+      <w:proofErr w:type="spellStart"/>
+      <w:r>
+        <w:rPr>
+          <w:i/>
+          <w:sz w:val="21"/>
+          <w:szCs w:val="21"/>
+          <w:lang w:val="en-HK"/>
+        </w:rPr>
+        <w:t>Mu’s</w:t>
+      </w:r>
+      <w:proofErr w:type="spellEnd"/>
+      <w:r>
+        <w:rPr>
+          <w:i/>
+          <w:sz w:val="21"/>
+          <w:szCs w:val="21"/>
+          <w:lang w:val="en-HK"/>
+        </w:rPr>
+        <w:t xml:space="preserve"> footer. This is an easy way to </w:t>
       </w:r>
       <w:r>
         <w:rPr>
@@ -3977,7 +4177,27 @@
           <w:szCs w:val="21"/>
           <w:lang w:val="en-HK"/>
         </w:rPr>
-        <w:t xml:space="preserve"> a black and white theme for those who need help seeing Mu’s user interface.</w:t>
+        <w:t xml:space="preserve"> a black and white theme for those who need help seeing </w:t>
+      </w:r>
+      <w:proofErr w:type="spellStart"/>
+      <w:r>
+        <w:rPr>
+          <w:i/>
+          <w:sz w:val="21"/>
+          <w:szCs w:val="21"/>
+          <w:lang w:val="en-HK"/>
+        </w:rPr>
+        <w:t>Mu’s</w:t>
+      </w:r>
+      <w:proofErr w:type="spellEnd"/>
+      <w:r>
+        <w:rPr>
+          <w:i/>
+          <w:sz w:val="21"/>
+          <w:szCs w:val="21"/>
+          <w:lang w:val="en-HK"/>
+        </w:rPr>
+        <w:t xml:space="preserve"> user interface.</w:t>
       </w:r>
     </w:p>
     <w:p>
@@ -4037,7 +4257,27 @@
           <w:szCs w:val="21"/>
           <w:lang w:val="en-HK"/>
         </w:rPr>
-        <w:t>opens your default browser on Mu’s help page.</w:t>
+        <w:t xml:space="preserve">opens your default browser on </w:t>
+      </w:r>
+      <w:proofErr w:type="spellStart"/>
+      <w:r>
+        <w:rPr>
+          <w:i/>
+          <w:sz w:val="21"/>
+          <w:szCs w:val="21"/>
+          <w:lang w:val="en-HK"/>
+        </w:rPr>
+        <w:t>Mu’s</w:t>
+      </w:r>
+      <w:proofErr w:type="spellEnd"/>
+      <w:r>
+        <w:rPr>
+          <w:i/>
+          <w:sz w:val="21"/>
+          <w:szCs w:val="21"/>
+          <w:lang w:val="en-HK"/>
+        </w:rPr>
+        <w:t xml:space="preserve"> help page.</w:t>
       </w:r>
     </w:p>
     <w:p>
@@ -4365,19 +4605,37 @@
         <w:rPr>
           <w:sz w:val="21"/>
         </w:rPr>
-        <w:t xml:space="preserve">"Hello </w:t>
+        <w:t>'</w:t>
       </w:r>
       <w:r>
         <w:rPr>
           <w:sz w:val="21"/>
         </w:rPr>
+        <w:t xml:space="preserve">Hello </w:t>
+      </w:r>
+      <w:r>
+        <w:rPr>
+          <w:sz w:val="21"/>
+        </w:rPr>
         <w:t>World</w:t>
       </w:r>
       <w:r>
         <w:rPr>
           <w:sz w:val="21"/>
         </w:rPr>
-        <w:t>!")</w:t>
+        <w:t>!</w:t>
+      </w:r>
+      <w:r>
+        <w:rPr>
+          <w:sz w:val="21"/>
+        </w:rPr>
+        <w:t>'</w:t>
+      </w:r>
+      <w:r>
+        <w:rPr>
+          <w:sz w:val="21"/>
+        </w:rPr>
+        <w:t>)</w:t>
       </w:r>
     </w:p>
     <w:p>
@@ -4393,42 +4651,50 @@
       </w:pPr>
       <w:r>
         <w:rPr>
+          <w:rFonts w:hint="eastAsia"/>
           <w:lang w:val="en-HK"/>
         </w:rPr>
         <w:lastRenderedPageBreak/>
-        <w:t xml:space="preserve">Click the </w:t>
+        <w:t>B</w:t>
+      </w:r>
+      <w:r>
+        <w:rPr>
+          <w:lang w:val="en-HK"/>
+        </w:rPr>
+        <w:t xml:space="preserve">efore running the program, we should ensure there is no grammar error by click the </w:t>
       </w:r>
       <w:r>
         <w:rPr>
           <w:rStyle w:val="TitleChar"/>
           <w:rFonts w:eastAsiaTheme="minorEastAsia"/>
-          <w:lang w:val="en-HK"/>
-        </w:rPr>
-        <w:t>Run</w:t>
-      </w:r>
-      <w:r>
-        <w:rPr>
-          <w:lang w:val="en-HK"/>
-        </w:rPr>
-        <w:t xml:space="preserve"> button and the output of your program will be displayed in </w:t>
-      </w:r>
-      <w:r>
-        <w:rPr>
-          <w:lang w:val="en-HK"/>
-        </w:rPr>
-        <w:t>the</w:t>
-      </w:r>
-      <w:r>
-        <w:rPr>
-          <w:lang w:val="en-HK"/>
-        </w:rPr>
-        <w:t xml:space="preserve"> “output” area.</w:t>
+        </w:rPr>
+        <w:t>Check</w:t>
+      </w:r>
+      <w:r>
+        <w:rPr>
+          <w:lang w:val="en-HK"/>
+        </w:rPr>
+        <w:t xml:space="preserve"> button.</w:t>
+      </w:r>
+    </w:p>
+    <w:p>
+      <w:pPr>
+        <w:pStyle w:val="ListParagraph"/>
+        <w:ind w:left="420" w:firstLine="0"/>
+        <w:rPr>
+          <w:lang w:val="en-HK"/>
+        </w:rPr>
+      </w:pPr>
+      <w:r>
+        <w:rPr>
+          <w:lang w:val="en-HK"/>
+        </w:rPr>
+        <w:t>For example, there has an error char at the end of the sentence, and Mu will remind us the error line as below.</w:t>
       </w:r>
     </w:p>
     <w:p>
       <w:pPr>
         <w:ind w:firstLine="0"/>
-        <w:jc w:val="center"/>
         <w:rPr>
           <w:lang w:val="en-HK"/>
         </w:rPr>
@@ -4438,10 +4704,10 @@
           <w:noProof/>
         </w:rPr>
         <w:drawing>
-          <wp:inline distT="0" distB="0" distL="0" distR="0" wp14:anchorId="21391D51" wp14:editId="27267003">
-            <wp:extent cx="5274310" cy="3785235"/>
-            <wp:effectExtent l="0" t="0" r="2540" b="5715"/>
-            <wp:docPr id="37" name="Picture 37"/>
+          <wp:inline distT="0" distB="0" distL="0" distR="0" wp14:anchorId="4497D5BD" wp14:editId="60F62E2E">
+            <wp:extent cx="5274310" cy="1011555"/>
+            <wp:effectExtent l="0" t="0" r="2540" b="0"/>
+            <wp:docPr id="10" name="Picture 10"/>
             <wp:cNvGraphicFramePr>
               <a:graphicFrameLocks xmlns:a="http://schemas.openxmlformats.org/drawingml/2006/main" noChangeAspect="1"/>
             </wp:cNvGraphicFramePr>
@@ -4461,7 +4727,7 @@
                   <pic:spPr>
                     <a:xfrm>
                       <a:off x="0" y="0"/>
-                      <a:ext cx="5274310" cy="3785235"/>
+                      <a:ext cx="5274310" cy="1011555"/>
                     </a:xfrm>
                     <a:prstGeom prst="rect">
                       <a:avLst/>
@@ -4476,6 +4742,23 @@
     </w:p>
     <w:p>
       <w:pPr>
+        <w:pStyle w:val="NoSpacing"/>
+        <w:rPr>
+          <w:rFonts w:hint="eastAsia"/>
+        </w:rPr>
+      </w:pPr>
+      <w:r>
+        <w:rPr>
+          <w:rFonts w:hint="eastAsia"/>
+        </w:rPr>
+        <w:t>I</w:t>
+      </w:r>
+      <w:r>
+        <w:t>f the prompt information is Syntax error, we must correct it. While if it isn’t error information, we can neglect it if we ensure it has not effect on our program.</w:t>
+      </w:r>
+    </w:p>
+    <w:p>
+      <w:pPr>
         <w:pStyle w:val="ListParagraph"/>
         <w:numPr>
           <w:ilvl w:val="0"/>
@@ -4489,7 +4772,7 @@
         <w:rPr>
           <w:lang w:val="en-HK"/>
         </w:rPr>
-        <w:t>Click the “</w:t>
+        <w:t xml:space="preserve">Click the </w:t>
       </w:r>
       <w:r>
         <w:rPr>
@@ -4497,643 +4780,44 @@
           <w:rFonts w:eastAsiaTheme="minorEastAsia"/>
           <w:lang w:val="en-HK"/>
         </w:rPr>
-        <w:t>Stop</w:t>
-      </w:r>
-      <w:r>
-        <w:rPr>
-          <w:lang w:val="en-HK"/>
-        </w:rPr>
-        <w:t>” button to return to editing your code.</w:t>
-      </w:r>
-    </w:p>
-    <w:p>
-      <w:pPr>
-        <w:pStyle w:val="ListParagraph"/>
-        <w:numPr>
-          <w:ilvl w:val="0"/>
-          <w:numId w:val="16"/>
-        </w:numPr>
-        <w:rPr>
-          <w:lang w:val="en-HK"/>
-        </w:rPr>
-      </w:pPr>
-      <w:r>
-        <w:rPr>
-          <w:lang w:val="en-HK"/>
-        </w:rPr>
-        <w:t>Type the following code</w:t>
-      </w:r>
-      <w:r>
-        <w:rPr>
-          <w:lang w:val="en-HK"/>
-        </w:rPr>
-        <w:t xml:space="preserve"> manually</w:t>
-      </w:r>
-    </w:p>
-    <w:p>
-      <w:pPr>
-        <w:pStyle w:val="Code"/>
-        <w:spacing w:after="0"/>
-        <w:rPr>
-          <w:lang w:val="en-HK"/>
-        </w:rPr>
-      </w:pPr>
-      <w:r>
-        <w:rPr>
-          <w:lang w:val="en-HK"/>
-        </w:rPr>
-        <w:t>a = '</w:t>
-      </w:r>
-      <w:r>
-        <w:rPr>
-          <w:lang w:val="en-HK"/>
-        </w:rPr>
-        <w:t>Hi</w:t>
-      </w:r>
-      <w:r>
-        <w:rPr>
-          <w:lang w:val="en-HK"/>
-        </w:rPr>
-        <w:t>!</w:t>
-      </w:r>
-      <w:r>
-        <w:rPr>
-          <w:lang w:val="en-HK"/>
-        </w:rPr>
-        <w:t>'</w:t>
-      </w:r>
-    </w:p>
-    <w:p>
-      <w:pPr>
-        <w:pStyle w:val="Code"/>
-        <w:spacing w:after="0"/>
-        <w:rPr>
-          <w:lang w:val="en-HK"/>
-        </w:rPr>
-      </w:pPr>
-      <w:r>
-        <w:rPr>
-          <w:lang w:val="en-HK"/>
-        </w:rPr>
-        <w:t>b = a * 3</w:t>
-      </w:r>
-    </w:p>
-    <w:p>
-      <w:pPr>
-        <w:pStyle w:val="Code"/>
-        <w:spacing w:after="0"/>
-        <w:rPr>
-          <w:lang w:val="en-HK"/>
-        </w:rPr>
-      </w:pPr>
-      <w:r>
-        <w:rPr>
-          <w:lang w:val="en-HK"/>
-        </w:rPr>
-        <w:t>print(b)</w:t>
-      </w:r>
-    </w:p>
-    <w:p>
-      <w:pPr>
-        <w:pStyle w:val="Code"/>
-        <w:spacing w:after="0"/>
-        <w:rPr>
-          <w:lang w:val="en-HK"/>
-        </w:rPr>
-      </w:pPr>
-      <w:r>
-        <w:rPr>
-          <w:lang w:val="en-HK"/>
-        </w:rPr>
-        <w:t>for char in a</w:t>
-      </w:r>
-      <w:r>
-        <w:rPr>
-          <w:color w:val="FF0000"/>
-          <w:lang w:val="en-HK"/>
-        </w:rPr>
-        <w:t>:</w:t>
-      </w:r>
-    </w:p>
-    <w:p>
-      <w:pPr>
-        <w:pStyle w:val="Code"/>
-        <w:spacing w:after="0"/>
-        <w:rPr>
-          <w:lang w:val="en-HK"/>
-        </w:rPr>
-      </w:pPr>
-      <w:r>
-        <w:rPr>
-          <w:lang w:val="en-HK"/>
-        </w:rPr>
-        <w:t xml:space="preserve">    print(char)</w:t>
-      </w:r>
-    </w:p>
-    <w:p>
-      <w:pPr>
-        <w:pStyle w:val="Code"/>
-        <w:spacing w:after="0"/>
-        <w:rPr>
-          <w:lang w:val="en-HK"/>
-        </w:rPr>
-      </w:pPr>
-      <w:r>
-        <w:rPr>
-          <w:lang w:val="en-HK"/>
-        </w:rPr>
-        <w:t xml:space="preserve">    </w:t>
-      </w:r>
-    </w:p>
-    <w:p>
-      <w:pPr>
-        <w:pStyle w:val="Code"/>
-        <w:spacing w:after="0"/>
-        <w:rPr>
-          <w:lang w:val="en-HK"/>
-        </w:rPr>
-      </w:pPr>
-      <w:r>
-        <w:rPr>
-          <w:lang w:val="en-HK"/>
-        </w:rPr>
-        <w:t>name = "Joe"</w:t>
-      </w:r>
-    </w:p>
-    <w:p>
-      <w:pPr>
-        <w:pStyle w:val="Code"/>
-        <w:spacing w:after="0"/>
-        <w:rPr>
-          <w:lang w:val="en-HK"/>
-        </w:rPr>
-      </w:pPr>
-      <w:r>
-        <w:rPr>
-          <w:lang w:val="en-HK"/>
-        </w:rPr>
-        <w:t xml:space="preserve">if </w:t>
-      </w:r>
-      <w:proofErr w:type="spellStart"/>
-      <w:r>
-        <w:rPr>
-          <w:lang w:val="en-HK"/>
-        </w:rPr>
-        <w:t>len</w:t>
-      </w:r>
-      <w:proofErr w:type="spellEnd"/>
-      <w:r>
-        <w:rPr>
-          <w:lang w:val="en-HK"/>
-        </w:rPr>
-        <w:t>(name) &gt; 3</w:t>
-      </w:r>
-      <w:r>
-        <w:rPr>
-          <w:color w:val="FF0000"/>
-          <w:lang w:val="en-HK"/>
-        </w:rPr>
-        <w:t>:</w:t>
-      </w:r>
-    </w:p>
-    <w:p>
-      <w:pPr>
-        <w:pStyle w:val="Code"/>
-        <w:spacing w:after="0"/>
-        <w:rPr>
-          <w:lang w:val="en-HK"/>
-        </w:rPr>
-      </w:pPr>
-      <w:r>
-        <w:rPr>
-          <w:lang w:val="en-HK"/>
-        </w:rPr>
-        <w:t xml:space="preserve">    </w:t>
-      </w:r>
-      <w:proofErr w:type="gramStart"/>
-      <w:r>
-        <w:rPr>
-          <w:lang w:val="en-HK"/>
-        </w:rPr>
-        <w:t>print(</w:t>
-      </w:r>
-      <w:proofErr w:type="gramEnd"/>
-      <w:r>
-        <w:rPr>
-          <w:lang w:val="en-HK"/>
-        </w:rPr>
-        <w:t>"Nice name,")</w:t>
-      </w:r>
-      <w:bookmarkStart w:id="1" w:name="_GoBack"/>
-      <w:bookmarkEnd w:id="1"/>
-    </w:p>
-    <w:p>
-      <w:pPr>
-        <w:pStyle w:val="Code"/>
-        <w:spacing w:after="0"/>
-        <w:rPr>
-          <w:lang w:val="en-HK"/>
-        </w:rPr>
-      </w:pPr>
-      <w:r>
-        <w:rPr>
-          <w:lang w:val="en-HK"/>
-        </w:rPr>
-        <w:t xml:space="preserve">    print(name)</w:t>
-      </w:r>
-    </w:p>
-    <w:p>
-      <w:pPr>
-        <w:pStyle w:val="Code"/>
-        <w:spacing w:after="0"/>
-        <w:rPr>
-          <w:lang w:val="en-HK"/>
-        </w:rPr>
-      </w:pPr>
-      <w:r>
-        <w:rPr>
-          <w:lang w:val="en-HK"/>
-        </w:rPr>
-        <w:t>else:</w:t>
-      </w:r>
-    </w:p>
-    <w:p>
-      <w:pPr>
-        <w:pStyle w:val="Code"/>
-        <w:spacing w:after="0"/>
-        <w:rPr>
-          <w:lang w:val="en-HK"/>
-        </w:rPr>
-      </w:pPr>
-      <w:r>
-        <w:rPr>
-          <w:lang w:val="en-HK"/>
-        </w:rPr>
-        <w:t xml:space="preserve">    </w:t>
-      </w:r>
-      <w:proofErr w:type="gramStart"/>
-      <w:r>
-        <w:rPr>
-          <w:lang w:val="en-HK"/>
-        </w:rPr>
-        <w:t>print(</w:t>
-      </w:r>
-      <w:proofErr w:type="gramEnd"/>
-      <w:r>
-        <w:rPr>
-          <w:lang w:val="en-HK"/>
-        </w:rPr>
-        <w:t>"That's a short name,")</w:t>
-      </w:r>
-    </w:p>
-    <w:p>
-      <w:pPr>
-        <w:pStyle w:val="Code"/>
-        <w:spacing w:after="0"/>
-        <w:rPr>
-          <w:lang w:val="en-HK"/>
-        </w:rPr>
-      </w:pPr>
-      <w:r>
-        <w:rPr>
-          <w:lang w:val="en-HK"/>
-        </w:rPr>
-        <w:t xml:space="preserve">    print(name)</w:t>
-      </w:r>
-    </w:p>
-    <w:p>
-      <w:pPr>
-        <w:pStyle w:val="Code"/>
-        <w:spacing w:after="0"/>
-        <w:rPr>
-          <w:lang w:val="en-HK"/>
-        </w:rPr>
-      </w:pPr>
-      <w:r>
-        <w:rPr>
-          <w:lang w:val="en-HK"/>
-        </w:rPr>
-        <w:t xml:space="preserve">    </w:t>
-      </w:r>
-    </w:p>
-    <w:p>
-      <w:pPr>
-        <w:pStyle w:val="Code"/>
-        <w:spacing w:after="0"/>
-        <w:rPr>
-          <w:lang w:val="en-HK"/>
-        </w:rPr>
-      </w:pPr>
-      <w:r>
-        <w:rPr>
-          <w:lang w:val="en-HK"/>
-        </w:rPr>
-        <w:t>n = 0</w:t>
-      </w:r>
-    </w:p>
-    <w:p>
-      <w:pPr>
-        <w:pStyle w:val="Code"/>
-        <w:spacing w:after="0"/>
-        <w:rPr>
-          <w:lang w:val="en-HK"/>
-        </w:rPr>
-      </w:pPr>
-      <w:proofErr w:type="gramStart"/>
-      <w:r>
-        <w:rPr>
-          <w:lang w:val="en-HK"/>
-        </w:rPr>
-        <w:t>for</w:t>
-      </w:r>
-      <w:proofErr w:type="gramEnd"/>
-      <w:r>
-        <w:rPr>
-          <w:lang w:val="en-HK"/>
-        </w:rPr>
-        <w:t xml:space="preserve"> </w:t>
-      </w:r>
-      <w:proofErr w:type="spellStart"/>
-      <w:r>
-        <w:rPr>
-          <w:lang w:val="en-HK"/>
-        </w:rPr>
-        <w:t>i</w:t>
-      </w:r>
-      <w:proofErr w:type="spellEnd"/>
-      <w:r>
-        <w:rPr>
-          <w:lang w:val="en-HK"/>
-        </w:rPr>
-        <w:t xml:space="preserve"> in range(5)</w:t>
-      </w:r>
-      <w:r>
-        <w:rPr>
-          <w:color w:val="FF0000"/>
-          <w:lang w:val="en-HK"/>
-        </w:rPr>
-        <w:t>:</w:t>
-      </w:r>
-    </w:p>
-    <w:p>
-      <w:pPr>
-        <w:pStyle w:val="Code"/>
-        <w:spacing w:after="0"/>
-        <w:rPr>
-          <w:lang w:val="en-HK"/>
-        </w:rPr>
-      </w:pPr>
-      <w:r>
-        <w:rPr>
-          <w:lang w:val="en-HK"/>
-        </w:rPr>
-        <w:t xml:space="preserve">    n += </w:t>
-      </w:r>
-      <w:proofErr w:type="spellStart"/>
-      <w:r>
-        <w:rPr>
-          <w:lang w:val="en-HK"/>
-        </w:rPr>
-        <w:t>i</w:t>
-      </w:r>
-      <w:proofErr w:type="spellEnd"/>
-    </w:p>
-    <w:p>
-      <w:pPr>
-        <w:pStyle w:val="Code"/>
-        <w:spacing w:after="0"/>
-        <w:rPr>
-          <w:lang w:val="en-HK"/>
-        </w:rPr>
-      </w:pPr>
-      <w:proofErr w:type="gramStart"/>
-      <w:r>
-        <w:rPr>
-          <w:lang w:val="en-HK"/>
-        </w:rPr>
-        <w:t>print(</w:t>
-      </w:r>
-      <w:proofErr w:type="gramEnd"/>
-      <w:r>
-        <w:rPr>
-          <w:lang w:val="en-HK"/>
-        </w:rPr>
-        <w:t xml:space="preserve">"The sum of the numbers 1 to </w:t>
-      </w:r>
-      <w:r>
-        <w:rPr>
-          <w:lang w:val="en-HK"/>
-        </w:rPr>
-        <w:t>4</w:t>
-      </w:r>
-      <w:r>
-        <w:rPr>
-          <w:lang w:val="en-HK"/>
-        </w:rPr>
-        <w:t xml:space="preserve"> is: %d" % n)</w:t>
-      </w:r>
-    </w:p>
-    <w:p>
-      <w:pPr>
-        <w:pStyle w:val="Code"/>
-        <w:spacing w:after="0"/>
-        <w:rPr>
-          <w:lang w:val="en-HK"/>
-        </w:rPr>
-      </w:pPr>
-    </w:p>
-    <w:p>
-      <w:pPr>
-        <w:pStyle w:val="Code"/>
-        <w:spacing w:after="0"/>
-        <w:rPr>
-          <w:lang w:val="en-HK"/>
-        </w:rPr>
-      </w:pPr>
-      <w:proofErr w:type="spellStart"/>
-      <w:r>
-        <w:rPr>
-          <w:lang w:val="en-HK"/>
-        </w:rPr>
-        <w:t>dict_test</w:t>
-      </w:r>
-      <w:proofErr w:type="spellEnd"/>
-      <w:r>
-        <w:rPr>
-          <w:lang w:val="en-HK"/>
-        </w:rPr>
-        <w:t xml:space="preserve"> = {</w:t>
-      </w:r>
-      <w:proofErr w:type="spellStart"/>
-      <w:r>
-        <w:rPr>
-          <w:lang w:val="en-HK"/>
-        </w:rPr>
-        <w:t>i</w:t>
-      </w:r>
-      <w:proofErr w:type="spellEnd"/>
-      <w:r>
-        <w:rPr>
-          <w:lang w:val="en-HK"/>
-        </w:rPr>
-        <w:t xml:space="preserve">: </w:t>
-      </w:r>
-      <w:proofErr w:type="spellStart"/>
-      <w:r>
-        <w:rPr>
-          <w:lang w:val="en-HK"/>
-        </w:rPr>
-        <w:t>i</w:t>
-      </w:r>
-      <w:proofErr w:type="spellEnd"/>
-      <w:r>
-        <w:rPr>
-          <w:lang w:val="en-HK"/>
-        </w:rPr>
-        <w:t xml:space="preserve"> ** 3 for </w:t>
-      </w:r>
-      <w:proofErr w:type="spellStart"/>
-      <w:r>
-        <w:rPr>
-          <w:lang w:val="en-HK"/>
-        </w:rPr>
-        <w:t>i</w:t>
-      </w:r>
-      <w:proofErr w:type="spellEnd"/>
-      <w:r>
-        <w:rPr>
-          <w:lang w:val="en-HK"/>
-        </w:rPr>
-        <w:t xml:space="preserve"> in </w:t>
-      </w:r>
-      <w:proofErr w:type="gramStart"/>
-      <w:r>
-        <w:rPr>
-          <w:lang w:val="en-HK"/>
-        </w:rPr>
-        <w:t>range(</w:t>
-      </w:r>
-      <w:proofErr w:type="gramEnd"/>
-      <w:r>
-        <w:rPr>
-          <w:lang w:val="en-HK"/>
-        </w:rPr>
-        <w:t>5)}</w:t>
-      </w:r>
-    </w:p>
-    <w:p>
-      <w:pPr>
-        <w:pStyle w:val="Code"/>
-        <w:spacing w:after="0"/>
-        <w:rPr>
-          <w:lang w:val="en-HK"/>
-        </w:rPr>
-      </w:pPr>
-      <w:r>
-        <w:rPr>
-          <w:lang w:val="en-HK"/>
-        </w:rPr>
-        <w:t>print(</w:t>
-      </w:r>
-      <w:proofErr w:type="spellStart"/>
-      <w:r>
-        <w:rPr>
-          <w:lang w:val="en-HK"/>
-        </w:rPr>
-        <w:t>dict_test</w:t>
-      </w:r>
-      <w:proofErr w:type="spellEnd"/>
-      <w:r>
-        <w:rPr>
-          <w:lang w:val="en-HK"/>
-        </w:rPr>
-        <w:t>)</w:t>
-      </w:r>
-    </w:p>
-    <w:p>
-      <w:pPr>
-        <w:pStyle w:val="ListParagraph"/>
-        <w:numPr>
-          <w:ilvl w:val="0"/>
-          <w:numId w:val="16"/>
-        </w:numPr>
-      </w:pPr>
-      <w:r>
-        <w:rPr>
-          <w:rFonts w:hint="eastAsia"/>
-        </w:rPr>
-        <w:t>C</w:t>
-      </w:r>
-      <w:r>
-        <w:t xml:space="preserve">lick the </w:t>
-      </w:r>
-      <w:r>
-        <w:rPr>
-          <w:rStyle w:val="TitleChar"/>
-          <w:rFonts w:eastAsiaTheme="minorEastAsia"/>
-        </w:rPr>
-        <w:t>Debug</w:t>
-      </w:r>
-      <w:r>
-        <w:t xml:space="preserve"> button to see what will happen.</w:t>
-      </w:r>
-    </w:p>
-    <w:p>
-      <w:pPr>
-        <w:pStyle w:val="ListParagraph"/>
-        <w:numPr>
-          <w:ilvl w:val="0"/>
-          <w:numId w:val="16"/>
-        </w:numPr>
-      </w:pPr>
-      <w:r>
-        <w:t xml:space="preserve">Click </w:t>
-      </w:r>
-      <w:r>
-        <w:rPr>
-          <w:rStyle w:val="TitleChar"/>
-          <w:rFonts w:eastAsiaTheme="minorEastAsia"/>
-        </w:rPr>
-        <w:t>Step Over</w:t>
-      </w:r>
-      <w:r>
-        <w:t xml:space="preserve"> button when the first line</w:t>
-      </w:r>
-      <w:r>
-        <w:t xml:space="preserve"> of code is highlighted and see the changes of </w:t>
-      </w:r>
-      <w:r>
-        <w:t>the “</w:t>
-      </w:r>
-      <w:r>
-        <w:t>debug inspector</w:t>
-      </w:r>
-      <w:r>
-        <w:t>” area</w:t>
-      </w:r>
-      <w:r>
-        <w:t xml:space="preserve"> on the </w:t>
-      </w:r>
-      <w:r>
-        <w:t>right of the window</w:t>
-      </w:r>
-      <w:r>
-        <w:t>.</w:t>
+        <w:t>Run</w:t>
+      </w:r>
+      <w:r>
+        <w:rPr>
+          <w:lang w:val="en-HK"/>
+        </w:rPr>
+        <w:t xml:space="preserve"> button and the output of your program will be displayed in </w:t>
+      </w:r>
+      <w:r>
+        <w:rPr>
+          <w:lang w:val="en-HK"/>
+        </w:rPr>
+        <w:t>the</w:t>
+      </w:r>
+      <w:r>
+        <w:rPr>
+          <w:lang w:val="en-HK"/>
+        </w:rPr>
+        <w:t xml:space="preserve"> “output” area.</w:t>
       </w:r>
     </w:p>
     <w:p>
       <w:pPr>
         <w:ind w:firstLine="0"/>
+        <w:jc w:val="center"/>
+        <w:rPr>
+          <w:lang w:val="en-HK"/>
+        </w:rPr>
       </w:pPr>
       <w:r>
         <w:rPr>
           <w:noProof/>
         </w:rPr>
         <w:drawing>
-          <wp:inline distT="0" distB="0" distL="0" distR="0" wp14:anchorId="08A3F6CA" wp14:editId="153F52BE">
-            <wp:extent cx="5274310" cy="3937635"/>
+          <wp:inline distT="0" distB="0" distL="0" distR="0" wp14:anchorId="21391D51" wp14:editId="27267003">
+            <wp:extent cx="5274310" cy="3785235"/>
             <wp:effectExtent l="0" t="0" r="2540" b="5715"/>
-            <wp:docPr id="39" name="Picture 39"/>
+            <wp:docPr id="37" name="Picture 37"/>
             <wp:cNvGraphicFramePr>
               <a:graphicFrameLocks xmlns:a="http://schemas.openxmlformats.org/drawingml/2006/main" noChangeAspect="1"/>
             </wp:cNvGraphicFramePr>
@@ -5153,6 +4837,831 @@
                   <pic:spPr>
                     <a:xfrm>
                       <a:off x="0" y="0"/>
+                      <a:ext cx="5274310" cy="3785235"/>
+                    </a:xfrm>
+                    <a:prstGeom prst="rect">
+                      <a:avLst/>
+                    </a:prstGeom>
+                  </pic:spPr>
+                </pic:pic>
+              </a:graphicData>
+            </a:graphic>
+          </wp:inline>
+        </w:drawing>
+      </w:r>
+    </w:p>
+    <w:p>
+      <w:pPr>
+        <w:pStyle w:val="ListParagraph"/>
+        <w:numPr>
+          <w:ilvl w:val="0"/>
+          <w:numId w:val="16"/>
+        </w:numPr>
+        <w:rPr>
+          <w:lang w:val="en-HK"/>
+        </w:rPr>
+      </w:pPr>
+      <w:r>
+        <w:rPr>
+          <w:lang w:val="en-HK"/>
+        </w:rPr>
+        <w:t>Click the “</w:t>
+      </w:r>
+      <w:r>
+        <w:rPr>
+          <w:rStyle w:val="TitleChar"/>
+          <w:rFonts w:eastAsiaTheme="minorEastAsia"/>
+          <w:lang w:val="en-HK"/>
+        </w:rPr>
+        <w:t>Stop</w:t>
+      </w:r>
+      <w:r>
+        <w:rPr>
+          <w:lang w:val="en-HK"/>
+        </w:rPr>
+        <w:t>” button to return to editing your code.</w:t>
+      </w:r>
+    </w:p>
+    <w:p>
+      <w:pPr>
+        <w:pStyle w:val="ListParagraph"/>
+        <w:numPr>
+          <w:ilvl w:val="0"/>
+          <w:numId w:val="16"/>
+        </w:numPr>
+        <w:rPr>
+          <w:lang w:val="en-HK"/>
+        </w:rPr>
+      </w:pPr>
+      <w:r>
+        <w:rPr>
+          <w:lang w:val="en-HK"/>
+        </w:rPr>
+        <w:t>Type the following code</w:t>
+      </w:r>
+      <w:r>
+        <w:rPr>
+          <w:lang w:val="en-HK"/>
+        </w:rPr>
+        <w:t xml:space="preserve"> manually</w:t>
+      </w:r>
+    </w:p>
+    <w:p>
+      <w:pPr>
+        <w:pStyle w:val="Code"/>
+        <w:adjustRightInd w:val="0"/>
+        <w:snapToGrid w:val="0"/>
+        <w:spacing w:after="0"/>
+        <w:rPr>
+          <w:lang w:val="en-HK"/>
+        </w:rPr>
+      </w:pPr>
+      <w:r>
+        <w:rPr>
+          <w:lang w:val="en-HK"/>
+        </w:rPr>
+        <w:t>a = '</w:t>
+      </w:r>
+      <w:r>
+        <w:rPr>
+          <w:lang w:val="en-HK"/>
+        </w:rPr>
+        <w:t>Hi</w:t>
+      </w:r>
+      <w:r>
+        <w:rPr>
+          <w:lang w:val="en-HK"/>
+        </w:rPr>
+        <w:t>!</w:t>
+      </w:r>
+      <w:r>
+        <w:rPr>
+          <w:lang w:val="en-HK"/>
+        </w:rPr>
+        <w:t>'</w:t>
+      </w:r>
+    </w:p>
+    <w:p>
+      <w:pPr>
+        <w:pStyle w:val="Code"/>
+        <w:adjustRightInd w:val="0"/>
+        <w:snapToGrid w:val="0"/>
+        <w:spacing w:after="0"/>
+        <w:rPr>
+          <w:lang w:val="en-HK"/>
+        </w:rPr>
+      </w:pPr>
+      <w:r>
+        <w:rPr>
+          <w:lang w:val="en-HK"/>
+        </w:rPr>
+        <w:t>b = a * 3</w:t>
+      </w:r>
+    </w:p>
+    <w:p>
+      <w:pPr>
+        <w:pStyle w:val="Code"/>
+        <w:adjustRightInd w:val="0"/>
+        <w:snapToGrid w:val="0"/>
+        <w:spacing w:after="0"/>
+        <w:rPr>
+          <w:lang w:val="en-HK"/>
+        </w:rPr>
+      </w:pPr>
+      <w:proofErr w:type="gramStart"/>
+      <w:r>
+        <w:rPr>
+          <w:lang w:val="en-HK"/>
+        </w:rPr>
+        <w:t>print(</w:t>
+      </w:r>
+      <w:proofErr w:type="gramEnd"/>
+      <w:r>
+        <w:rPr>
+          <w:lang w:val="en-HK"/>
+        </w:rPr>
+        <w:t>b)</w:t>
+      </w:r>
+    </w:p>
+    <w:p>
+      <w:pPr>
+        <w:pStyle w:val="Code"/>
+        <w:adjustRightInd w:val="0"/>
+        <w:snapToGrid w:val="0"/>
+        <w:spacing w:after="0"/>
+        <w:rPr>
+          <w:lang w:val="en-HK"/>
+        </w:rPr>
+      </w:pPr>
+      <w:proofErr w:type="gramStart"/>
+      <w:r>
+        <w:rPr>
+          <w:lang w:val="en-HK"/>
+        </w:rPr>
+        <w:t>for</w:t>
+      </w:r>
+      <w:proofErr w:type="gramEnd"/>
+      <w:r>
+        <w:rPr>
+          <w:lang w:val="en-HK"/>
+        </w:rPr>
+        <w:t xml:space="preserve"> char in a</w:t>
+      </w:r>
+      <w:r>
+        <w:rPr>
+          <w:color w:val="FF0000"/>
+          <w:lang w:val="en-HK"/>
+        </w:rPr>
+        <w:t>:</w:t>
+      </w:r>
+    </w:p>
+    <w:p>
+      <w:pPr>
+        <w:pStyle w:val="Code"/>
+        <w:adjustRightInd w:val="0"/>
+        <w:snapToGrid w:val="0"/>
+        <w:spacing w:after="0"/>
+        <w:rPr>
+          <w:lang w:val="en-HK"/>
+        </w:rPr>
+      </w:pPr>
+      <w:r>
+        <w:rPr>
+          <w:lang w:val="en-HK"/>
+        </w:rPr>
+        <w:t xml:space="preserve">    </w:t>
+      </w:r>
+      <w:proofErr w:type="gramStart"/>
+      <w:r>
+        <w:rPr>
+          <w:lang w:val="en-HK"/>
+        </w:rPr>
+        <w:t>print(</w:t>
+      </w:r>
+      <w:proofErr w:type="gramEnd"/>
+      <w:r>
+        <w:rPr>
+          <w:lang w:val="en-HK"/>
+        </w:rPr>
+        <w:t>char)</w:t>
+      </w:r>
+    </w:p>
+    <w:p>
+      <w:pPr>
+        <w:pStyle w:val="Code"/>
+        <w:adjustRightInd w:val="0"/>
+        <w:snapToGrid w:val="0"/>
+        <w:spacing w:after="0"/>
+        <w:rPr>
+          <w:lang w:val="en-HK"/>
+        </w:rPr>
+      </w:pPr>
+      <w:r>
+        <w:rPr>
+          <w:lang w:val="en-HK"/>
+        </w:rPr>
+        <w:lastRenderedPageBreak/>
+        <w:t xml:space="preserve">    </w:t>
+      </w:r>
+    </w:p>
+    <w:p>
+      <w:pPr>
+        <w:pStyle w:val="Code"/>
+        <w:adjustRightInd w:val="0"/>
+        <w:snapToGrid w:val="0"/>
+        <w:spacing w:after="0"/>
+        <w:rPr>
+          <w:lang w:val="en-HK"/>
+        </w:rPr>
+      </w:pPr>
+      <w:proofErr w:type="gramStart"/>
+      <w:r>
+        <w:rPr>
+          <w:lang w:val="en-HK"/>
+        </w:rPr>
+        <w:t>name</w:t>
+      </w:r>
+      <w:proofErr w:type="gramEnd"/>
+      <w:r>
+        <w:rPr>
+          <w:lang w:val="en-HK"/>
+        </w:rPr>
+        <w:t xml:space="preserve"> = "Joe"</w:t>
+      </w:r>
+    </w:p>
+    <w:p>
+      <w:pPr>
+        <w:pStyle w:val="Code"/>
+        <w:adjustRightInd w:val="0"/>
+        <w:snapToGrid w:val="0"/>
+        <w:spacing w:after="0"/>
+        <w:rPr>
+          <w:lang w:val="en-HK"/>
+        </w:rPr>
+      </w:pPr>
+      <w:proofErr w:type="gramStart"/>
+      <w:r>
+        <w:rPr>
+          <w:lang w:val="en-HK"/>
+        </w:rPr>
+        <w:t>if</w:t>
+      </w:r>
+      <w:proofErr w:type="gramEnd"/>
+      <w:r>
+        <w:rPr>
+          <w:lang w:val="en-HK"/>
+        </w:rPr>
+        <w:t xml:space="preserve"> </w:t>
+      </w:r>
+      <w:proofErr w:type="spellStart"/>
+      <w:r>
+        <w:rPr>
+          <w:lang w:val="en-HK"/>
+        </w:rPr>
+        <w:t>len</w:t>
+      </w:r>
+      <w:proofErr w:type="spellEnd"/>
+      <w:r>
+        <w:rPr>
+          <w:lang w:val="en-HK"/>
+        </w:rPr>
+        <w:t>(name) &gt; 3</w:t>
+      </w:r>
+      <w:r>
+        <w:rPr>
+          <w:color w:val="FF0000"/>
+          <w:lang w:val="en-HK"/>
+        </w:rPr>
+        <w:t>:</w:t>
+      </w:r>
+    </w:p>
+    <w:p>
+      <w:pPr>
+        <w:pStyle w:val="Code"/>
+        <w:adjustRightInd w:val="0"/>
+        <w:snapToGrid w:val="0"/>
+        <w:spacing w:after="0"/>
+        <w:rPr>
+          <w:lang w:val="en-HK"/>
+        </w:rPr>
+      </w:pPr>
+      <w:r>
+        <w:rPr>
+          <w:lang w:val="en-HK"/>
+        </w:rPr>
+        <w:t xml:space="preserve">    </w:t>
+      </w:r>
+      <w:proofErr w:type="gramStart"/>
+      <w:r>
+        <w:rPr>
+          <w:lang w:val="en-HK"/>
+        </w:rPr>
+        <w:t>print(</w:t>
+      </w:r>
+      <w:proofErr w:type="gramEnd"/>
+      <w:r>
+        <w:rPr>
+          <w:lang w:val="en-HK"/>
+        </w:rPr>
+        <w:t>"Nice name,")</w:t>
+      </w:r>
+    </w:p>
+    <w:p>
+      <w:pPr>
+        <w:pStyle w:val="Code"/>
+        <w:adjustRightInd w:val="0"/>
+        <w:snapToGrid w:val="0"/>
+        <w:spacing w:after="0"/>
+        <w:rPr>
+          <w:lang w:val="en-HK"/>
+        </w:rPr>
+      </w:pPr>
+      <w:r>
+        <w:rPr>
+          <w:lang w:val="en-HK"/>
+        </w:rPr>
+        <w:t xml:space="preserve">    </w:t>
+      </w:r>
+      <w:proofErr w:type="gramStart"/>
+      <w:r>
+        <w:rPr>
+          <w:lang w:val="en-HK"/>
+        </w:rPr>
+        <w:t>print(</w:t>
+      </w:r>
+      <w:proofErr w:type="gramEnd"/>
+      <w:r>
+        <w:rPr>
+          <w:lang w:val="en-HK"/>
+        </w:rPr>
+        <w:t>name)</w:t>
+      </w:r>
+    </w:p>
+    <w:p>
+      <w:pPr>
+        <w:pStyle w:val="Code"/>
+        <w:adjustRightInd w:val="0"/>
+        <w:snapToGrid w:val="0"/>
+        <w:spacing w:after="0"/>
+        <w:rPr>
+          <w:lang w:val="en-HK"/>
+        </w:rPr>
+      </w:pPr>
+      <w:proofErr w:type="gramStart"/>
+      <w:r>
+        <w:rPr>
+          <w:lang w:val="en-HK"/>
+        </w:rPr>
+        <w:t>else</w:t>
+      </w:r>
+      <w:proofErr w:type="gramEnd"/>
+      <w:r>
+        <w:rPr>
+          <w:lang w:val="en-HK"/>
+        </w:rPr>
+        <w:t>:</w:t>
+      </w:r>
+    </w:p>
+    <w:p>
+      <w:pPr>
+        <w:pStyle w:val="Code"/>
+        <w:adjustRightInd w:val="0"/>
+        <w:snapToGrid w:val="0"/>
+        <w:spacing w:after="0"/>
+        <w:rPr>
+          <w:lang w:val="en-HK"/>
+        </w:rPr>
+      </w:pPr>
+      <w:r>
+        <w:rPr>
+          <w:lang w:val="en-HK"/>
+        </w:rPr>
+        <w:t xml:space="preserve">    </w:t>
+      </w:r>
+      <w:proofErr w:type="gramStart"/>
+      <w:r>
+        <w:rPr>
+          <w:lang w:val="en-HK"/>
+        </w:rPr>
+        <w:t>print(</w:t>
+      </w:r>
+      <w:proofErr w:type="gramEnd"/>
+      <w:r>
+        <w:rPr>
+          <w:lang w:val="en-HK"/>
+        </w:rPr>
+        <w:t>"That's a short name,")</w:t>
+      </w:r>
+    </w:p>
+    <w:p>
+      <w:pPr>
+        <w:pStyle w:val="Code"/>
+        <w:adjustRightInd w:val="0"/>
+        <w:snapToGrid w:val="0"/>
+        <w:spacing w:after="0"/>
+        <w:rPr>
+          <w:lang w:val="en-HK"/>
+        </w:rPr>
+      </w:pPr>
+      <w:r>
+        <w:rPr>
+          <w:lang w:val="en-HK"/>
+        </w:rPr>
+        <w:t xml:space="preserve">    </w:t>
+      </w:r>
+      <w:proofErr w:type="gramStart"/>
+      <w:r>
+        <w:rPr>
+          <w:lang w:val="en-HK"/>
+        </w:rPr>
+        <w:t>print(</w:t>
+      </w:r>
+      <w:proofErr w:type="gramEnd"/>
+      <w:r>
+        <w:rPr>
+          <w:lang w:val="en-HK"/>
+        </w:rPr>
+        <w:t>name)</w:t>
+      </w:r>
+    </w:p>
+    <w:p>
+      <w:pPr>
+        <w:pStyle w:val="Code"/>
+        <w:adjustRightInd w:val="0"/>
+        <w:snapToGrid w:val="0"/>
+        <w:spacing w:after="0"/>
+        <w:rPr>
+          <w:lang w:val="en-HK"/>
+        </w:rPr>
+      </w:pPr>
+      <w:r>
+        <w:rPr>
+          <w:lang w:val="en-HK"/>
+        </w:rPr>
+        <w:t xml:space="preserve">    </w:t>
+      </w:r>
+    </w:p>
+    <w:p>
+      <w:pPr>
+        <w:pStyle w:val="Code"/>
+        <w:adjustRightInd w:val="0"/>
+        <w:snapToGrid w:val="0"/>
+        <w:spacing w:after="0"/>
+        <w:rPr>
+          <w:lang w:val="en-HK"/>
+        </w:rPr>
+      </w:pPr>
+      <w:r>
+        <w:rPr>
+          <w:lang w:val="en-HK"/>
+        </w:rPr>
+        <w:t>n = 0</w:t>
+      </w:r>
+    </w:p>
+    <w:p>
+      <w:pPr>
+        <w:pStyle w:val="Code"/>
+        <w:adjustRightInd w:val="0"/>
+        <w:snapToGrid w:val="0"/>
+        <w:spacing w:after="0"/>
+        <w:rPr>
+          <w:lang w:val="en-HK"/>
+        </w:rPr>
+      </w:pPr>
+      <w:proofErr w:type="gramStart"/>
+      <w:r>
+        <w:rPr>
+          <w:lang w:val="en-HK"/>
+        </w:rPr>
+        <w:t>for</w:t>
+      </w:r>
+      <w:proofErr w:type="gramEnd"/>
+      <w:r>
+        <w:rPr>
+          <w:lang w:val="en-HK"/>
+        </w:rPr>
+        <w:t xml:space="preserve"> </w:t>
+      </w:r>
+      <w:proofErr w:type="spellStart"/>
+      <w:r>
+        <w:rPr>
+          <w:lang w:val="en-HK"/>
+        </w:rPr>
+        <w:t>i</w:t>
+      </w:r>
+      <w:proofErr w:type="spellEnd"/>
+      <w:r>
+        <w:rPr>
+          <w:lang w:val="en-HK"/>
+        </w:rPr>
+        <w:t xml:space="preserve"> in range(5)</w:t>
+      </w:r>
+      <w:r>
+        <w:rPr>
+          <w:color w:val="FF0000"/>
+          <w:lang w:val="en-HK"/>
+        </w:rPr>
+        <w:t>:</w:t>
+      </w:r>
+    </w:p>
+    <w:p>
+      <w:pPr>
+        <w:pStyle w:val="Code"/>
+        <w:adjustRightInd w:val="0"/>
+        <w:snapToGrid w:val="0"/>
+        <w:spacing w:after="0"/>
+        <w:rPr>
+          <w:lang w:val="en-HK"/>
+        </w:rPr>
+      </w:pPr>
+      <w:r>
+        <w:rPr>
+          <w:lang w:val="en-HK"/>
+        </w:rPr>
+        <w:t xml:space="preserve">    n += </w:t>
+      </w:r>
+      <w:proofErr w:type="spellStart"/>
+      <w:r>
+        <w:rPr>
+          <w:lang w:val="en-HK"/>
+        </w:rPr>
+        <w:t>i</w:t>
+      </w:r>
+      <w:proofErr w:type="spellEnd"/>
+    </w:p>
+    <w:p>
+      <w:pPr>
+        <w:pStyle w:val="Code"/>
+        <w:adjustRightInd w:val="0"/>
+        <w:snapToGrid w:val="0"/>
+        <w:spacing w:after="0"/>
+        <w:rPr>
+          <w:lang w:val="en-HK"/>
+        </w:rPr>
+      </w:pPr>
+      <w:proofErr w:type="gramStart"/>
+      <w:r>
+        <w:rPr>
+          <w:lang w:val="en-HK"/>
+        </w:rPr>
+        <w:t>print(</w:t>
+      </w:r>
+      <w:proofErr w:type="gramEnd"/>
+      <w:r>
+        <w:rPr>
+          <w:lang w:val="en-HK"/>
+        </w:rPr>
+        <w:t xml:space="preserve">"The sum of the numbers 1 to </w:t>
+      </w:r>
+      <w:r>
+        <w:rPr>
+          <w:lang w:val="en-HK"/>
+        </w:rPr>
+        <w:t>4</w:t>
+      </w:r>
+      <w:r>
+        <w:rPr>
+          <w:lang w:val="en-HK"/>
+        </w:rPr>
+        <w:t xml:space="preserve"> is: %d" % n)</w:t>
+      </w:r>
+    </w:p>
+    <w:p>
+      <w:pPr>
+        <w:pStyle w:val="Code"/>
+        <w:adjustRightInd w:val="0"/>
+        <w:snapToGrid w:val="0"/>
+        <w:spacing w:after="0"/>
+        <w:rPr>
+          <w:lang w:val="en-HK"/>
+        </w:rPr>
+      </w:pPr>
+    </w:p>
+    <w:p>
+      <w:pPr>
+        <w:pStyle w:val="Code"/>
+        <w:adjustRightInd w:val="0"/>
+        <w:snapToGrid w:val="0"/>
+        <w:spacing w:after="0"/>
+        <w:rPr>
+          <w:lang w:val="en-HK"/>
+        </w:rPr>
+      </w:pPr>
+      <w:proofErr w:type="spellStart"/>
+      <w:r>
+        <w:rPr>
+          <w:lang w:val="en-HK"/>
+        </w:rPr>
+        <w:t>dict_test</w:t>
+      </w:r>
+      <w:proofErr w:type="spellEnd"/>
+      <w:r>
+        <w:rPr>
+          <w:lang w:val="en-HK"/>
+        </w:rPr>
+        <w:t xml:space="preserve"> = {</w:t>
+      </w:r>
+      <w:proofErr w:type="spellStart"/>
+      <w:r>
+        <w:rPr>
+          <w:lang w:val="en-HK"/>
+        </w:rPr>
+        <w:t>i</w:t>
+      </w:r>
+      <w:proofErr w:type="spellEnd"/>
+      <w:r>
+        <w:rPr>
+          <w:lang w:val="en-HK"/>
+        </w:rPr>
+        <w:t xml:space="preserve">: </w:t>
+      </w:r>
+      <w:proofErr w:type="spellStart"/>
+      <w:r>
+        <w:rPr>
+          <w:lang w:val="en-HK"/>
+        </w:rPr>
+        <w:t>i</w:t>
+      </w:r>
+      <w:proofErr w:type="spellEnd"/>
+      <w:r>
+        <w:rPr>
+          <w:lang w:val="en-HK"/>
+        </w:rPr>
+        <w:t xml:space="preserve"> ** 3 for </w:t>
+      </w:r>
+      <w:proofErr w:type="spellStart"/>
+      <w:r>
+        <w:rPr>
+          <w:lang w:val="en-HK"/>
+        </w:rPr>
+        <w:t>i</w:t>
+      </w:r>
+      <w:proofErr w:type="spellEnd"/>
+      <w:r>
+        <w:rPr>
+          <w:lang w:val="en-HK"/>
+        </w:rPr>
+        <w:t xml:space="preserve"> in </w:t>
+      </w:r>
+      <w:proofErr w:type="gramStart"/>
+      <w:r>
+        <w:rPr>
+          <w:lang w:val="en-HK"/>
+        </w:rPr>
+        <w:t>range(</w:t>
+      </w:r>
+      <w:proofErr w:type="gramEnd"/>
+      <w:r>
+        <w:rPr>
+          <w:lang w:val="en-HK"/>
+        </w:rPr>
+        <w:t>5)}</w:t>
+      </w:r>
+    </w:p>
+    <w:p>
+      <w:pPr>
+        <w:pStyle w:val="Code"/>
+        <w:adjustRightInd w:val="0"/>
+        <w:snapToGrid w:val="0"/>
+        <w:spacing w:after="0"/>
+        <w:rPr>
+          <w:lang w:val="en-HK"/>
+        </w:rPr>
+      </w:pPr>
+      <w:proofErr w:type="gramStart"/>
+      <w:r>
+        <w:rPr>
+          <w:lang w:val="en-HK"/>
+        </w:rPr>
+        <w:t>print(</w:t>
+      </w:r>
+      <w:proofErr w:type="spellStart"/>
+      <w:proofErr w:type="gramEnd"/>
+      <w:r>
+        <w:rPr>
+          <w:lang w:val="en-HK"/>
+        </w:rPr>
+        <w:t>dict_test</w:t>
+      </w:r>
+      <w:proofErr w:type="spellEnd"/>
+      <w:r>
+        <w:rPr>
+          <w:lang w:val="en-HK"/>
+        </w:rPr>
+        <w:t>)</w:t>
+      </w:r>
+    </w:p>
+    <w:p>
+      <w:pPr>
+        <w:ind w:firstLine="0"/>
+      </w:pPr>
+    </w:p>
+    <w:p>
+      <w:pPr>
+        <w:pStyle w:val="ListParagraph"/>
+        <w:numPr>
+          <w:ilvl w:val="0"/>
+          <w:numId w:val="16"/>
+        </w:numPr>
+      </w:pPr>
+      <w:r>
+        <w:rPr>
+          <w:rFonts w:hint="eastAsia"/>
+        </w:rPr>
+        <w:t>C</w:t>
+      </w:r>
+      <w:r>
+        <w:t xml:space="preserve">lick the </w:t>
+      </w:r>
+      <w:r>
+        <w:rPr>
+          <w:rStyle w:val="TitleChar"/>
+          <w:rFonts w:eastAsiaTheme="minorEastAsia"/>
+        </w:rPr>
+        <w:t>Debug</w:t>
+      </w:r>
+      <w:r>
+        <w:t xml:space="preserve"> button to see what will happen.</w:t>
+      </w:r>
+    </w:p>
+    <w:p>
+      <w:pPr>
+        <w:pStyle w:val="ListParagraph"/>
+        <w:numPr>
+          <w:ilvl w:val="0"/>
+          <w:numId w:val="16"/>
+        </w:numPr>
+      </w:pPr>
+      <w:r>
+        <w:t xml:space="preserve">Click </w:t>
+      </w:r>
+      <w:r>
+        <w:rPr>
+          <w:rStyle w:val="TitleChar"/>
+          <w:rFonts w:eastAsiaTheme="minorEastAsia"/>
+        </w:rPr>
+        <w:t>Step Over</w:t>
+      </w:r>
+      <w:r>
+        <w:t xml:space="preserve"> button when the first line</w:t>
+      </w:r>
+      <w:r>
+        <w:t xml:space="preserve"> of code is highlighted and see the changes of </w:t>
+      </w:r>
+      <w:r>
+        <w:t>the “</w:t>
+      </w:r>
+      <w:r>
+        <w:t>debug inspector</w:t>
+      </w:r>
+      <w:r>
+        <w:t>” area</w:t>
+      </w:r>
+      <w:r>
+        <w:t xml:space="preserve"> on the </w:t>
+      </w:r>
+      <w:r>
+        <w:t>right of the window</w:t>
+      </w:r>
+      <w:r>
+        <w:t>.</w:t>
+      </w:r>
+    </w:p>
+    <w:p>
+      <w:pPr>
+        <w:ind w:firstLine="0"/>
+        <w:rPr>
+          <w:rFonts w:hint="eastAsia"/>
+        </w:rPr>
+      </w:pPr>
+      <w:r>
+        <w:rPr>
+          <w:noProof/>
+        </w:rPr>
+        <w:drawing>
+          <wp:inline distT="0" distB="0" distL="0" distR="0" wp14:anchorId="08A3F6CA" wp14:editId="153F52BE">
+            <wp:extent cx="5274310" cy="3937635"/>
+            <wp:effectExtent l="0" t="0" r="2540" b="5715"/>
+            <wp:docPr id="39" name="Picture 39"/>
+            <wp:cNvGraphicFramePr>
+              <a:graphicFrameLocks xmlns:a="http://schemas.openxmlformats.org/drawingml/2006/main" noChangeAspect="1"/>
+            </wp:cNvGraphicFramePr>
+            <a:graphic xmlns:a="http://schemas.openxmlformats.org/drawingml/2006/main">
+              <a:graphicData uri="http://schemas.openxmlformats.org/drawingml/2006/picture">
+                <pic:pic xmlns:pic="http://schemas.openxmlformats.org/drawingml/2006/picture">
+                  <pic:nvPicPr>
+                    <pic:cNvPr id="1" name=""/>
+                    <pic:cNvPicPr/>
+                  </pic:nvPicPr>
+                  <pic:blipFill>
+                    <a:blip r:embed="rId43"/>
+                    <a:stretch>
+                      <a:fillRect/>
+                    </a:stretch>
+                  </pic:blipFill>
+                  <pic:spPr>
+                    <a:xfrm>
+                      <a:off x="0" y="0"/>
                       <a:ext cx="5274310" cy="3937635"/>
                     </a:xfrm>
                     <a:prstGeom prst="rect">
@@ -5165,6 +5674,8 @@
           </wp:inline>
         </w:drawing>
       </w:r>
+      <w:bookmarkStart w:id="1" w:name="_GoBack"/>
+      <w:bookmarkEnd w:id="1"/>
     </w:p>
     <w:p>
       <w:pPr>
@@ -5248,6 +5759,77 @@
     </w:p>
     <w:p>
       <w:pPr>
+        <w:pStyle w:val="NoSpacing"/>
+      </w:pPr>
+      <w:r>
+        <w:rPr>
+          <w:rStyle w:val="TitleChar"/>
+          <w:rFonts w:eastAsiaTheme="minorEastAsia"/>
+        </w:rPr>
+        <w:lastRenderedPageBreak/>
+        <w:t>Step Over</w:t>
+      </w:r>
+      <w:r>
+        <w:t xml:space="preserve"> -</w:t>
+      </w:r>
+      <w:r>
+        <w:t xml:space="preserve"> runs the next line of code in your program</w:t>
+      </w:r>
+      <w:r>
+        <w:t xml:space="preserve">; </w:t>
+      </w:r>
+      <w:r>
+        <w:rPr>
+          <w:rStyle w:val="TitleChar"/>
+          <w:rFonts w:eastAsiaTheme="minorEastAsia"/>
+        </w:rPr>
+        <w:t>Step In</w:t>
+      </w:r>
+      <w:r>
+        <w:t xml:space="preserve"> -</w:t>
+      </w:r>
+      <w:r>
+        <w:t xml:space="preserve"> if the next line of code is a function, it will ‘step into’ the function and run it</w:t>
+      </w:r>
+      <w:r>
+        <w:t xml:space="preserve">; </w:t>
+      </w:r>
+      <w:r>
+        <w:rPr>
+          <w:rStyle w:val="TitleChar"/>
+          <w:rFonts w:eastAsiaTheme="minorEastAsia"/>
+        </w:rPr>
+        <w:t>Step Out</w:t>
+      </w:r>
+      <w:r>
+        <w:t xml:space="preserve"> -</w:t>
+      </w:r>
+      <w:r>
+        <w:t xml:space="preserve"> if the program is currently running a function, it will ‘step out’ of the function and return to the line of code that called the function.</w:t>
+      </w:r>
+    </w:p>
+    <w:p>
+      <w:pPr>
+        <w:pStyle w:val="NoSpacing"/>
+      </w:pPr>
+      <w:r>
+        <w:t>As</w:t>
+      </w:r>
+      <w:r>
+        <w:t xml:space="preserve"> not all problems with code are syntax errors (which Mu usually recognises). Some errors in your code will be bugs, meaning your program runs fine, but it doesn’t do what you want it to do.</w:t>
+      </w:r>
+      <w:r>
+        <w:t xml:space="preserve"> So the Debug function is usually used to find out </w:t>
+      </w:r>
+      <w:r>
+        <w:t>bugs in the program</w:t>
+      </w:r>
+      <w:r>
+        <w:t>.</w:t>
+      </w:r>
+    </w:p>
+    <w:p>
+      <w:pPr>
         <w:pStyle w:val="ListParagraph"/>
         <w:numPr>
           <w:ilvl w:val="0"/>
@@ -5311,71 +5893,478 @@
     </w:p>
     <w:p>
       <w:pPr>
-        <w:pStyle w:val="NoSpacing"/>
-      </w:pPr>
-      <w:r>
-        <w:t xml:space="preserve">For more documents about </w:t>
-      </w:r>
+        <w:pStyle w:val="ListParagraph"/>
+        <w:ind w:left="420" w:firstLine="0"/>
+      </w:pPr>
+    </w:p>
+    <w:p>
+      <w:pPr>
+        <w:pStyle w:val="Heading2"/>
+        <w:spacing w:before="32" w:after="32"/>
+        <w:rPr>
+          <w:lang w:val="en-HK"/>
+        </w:rPr>
+      </w:pPr>
+      <w:r>
+        <w:rPr>
+          <w:rFonts w:hint="eastAsia"/>
+          <w:lang w:val="en-HK"/>
+        </w:rPr>
+        <w:t>E</w:t>
+      </w:r>
+      <w:r>
+        <w:rPr>
+          <w:lang w:val="en-HK"/>
+        </w:rPr>
+        <w:t>xtension</w:t>
+      </w:r>
+    </w:p>
+    <w:p>
+      <w:pPr>
+        <w:pStyle w:val="ListParagraph"/>
+        <w:numPr>
+          <w:ilvl w:val="0"/>
+          <w:numId w:val="21"/>
+        </w:numPr>
+        <w:rPr>
+          <w:lang w:val="en-HK"/>
+        </w:rPr>
+      </w:pPr>
       <w:proofErr w:type="spellStart"/>
       <w:r>
-        <w:t>Raspi</w:t>
+        <w:rPr>
+          <w:rFonts w:hint="eastAsia"/>
+          <w:lang w:val="en-HK"/>
+        </w:rPr>
+        <w:t>V</w:t>
+      </w:r>
+      <w:r>
+        <w:rPr>
+          <w:lang w:val="en-HK"/>
+        </w:rPr>
+        <w:t>Scode</w:t>
       </w:r>
       <w:proofErr w:type="spellEnd"/>
       <w:r>
-        <w:t xml:space="preserve">, please click </w:t>
-      </w:r>
-      <w:hyperlink r:id="rId43" w:history="1">
+        <w:rPr>
+          <w:lang w:val="en-HK"/>
+        </w:rPr>
+        <w:t xml:space="preserve"> is a </w:t>
+      </w:r>
+      <w:r>
+        <w:rPr>
+          <w:lang w:val="en-HK"/>
+        </w:rPr>
+        <w:t xml:space="preserve">free, </w:t>
+      </w:r>
+      <w:r>
+        <w:rPr>
+          <w:lang w:val="en-HK"/>
+        </w:rPr>
+        <w:t>powerful and flexible integrated develop environment (IDE) that can be used to replace</w:t>
+      </w:r>
+      <w:r>
+        <w:rPr>
+          <w:lang w:val="en-HK"/>
+        </w:rPr>
+        <w:t xml:space="preserve"> Mu. </w:t>
+      </w:r>
+      <w:r>
+        <w:rPr>
+          <w:lang w:val="en-HK"/>
+        </w:rPr>
+        <w:t>I</w:t>
+      </w:r>
+      <w:r>
+        <w:rPr>
+          <w:lang w:val="en-HK"/>
+        </w:rPr>
+        <w:t xml:space="preserve">t </w:t>
+      </w:r>
+      <w:r>
+        <w:rPr>
+          <w:lang w:val="en-HK"/>
+        </w:rPr>
+        <w:t xml:space="preserve">can be used to </w:t>
+      </w:r>
+      <w:r>
+        <w:rPr>
+          <w:lang w:val="en-HK"/>
+        </w:rPr>
+        <w:t>write</w:t>
+      </w:r>
+      <w:r>
+        <w:rPr>
+          <w:lang w:val="en-HK"/>
+        </w:rPr>
+        <w:t xml:space="preserve"> and </w:t>
+      </w:r>
+      <w:r>
+        <w:rPr>
+          <w:lang w:val="en-HK"/>
+        </w:rPr>
+        <w:t xml:space="preserve">debug python/C/C++/Java </w:t>
+      </w:r>
+      <w:r>
+        <w:rPr>
+          <w:lang w:val="en-HK"/>
+        </w:rPr>
+        <w:t>code</w:t>
+      </w:r>
+      <w:r>
+        <w:rPr>
+          <w:lang w:val="en-HK"/>
+        </w:rPr>
+        <w:t>.</w:t>
+      </w:r>
+      <w:r>
+        <w:rPr>
+          <w:lang w:val="en-HK"/>
+        </w:rPr>
+        <w:t xml:space="preserve"> </w:t>
+      </w:r>
+      <w:r>
+        <w:rPr>
+          <w:lang w:val="en-HK"/>
+        </w:rPr>
+        <w:t xml:space="preserve">It </w:t>
+      </w:r>
+      <w:r>
+        <w:rPr>
+          <w:lang w:val="en-HK"/>
+        </w:rPr>
+        <w:t>support</w:t>
+      </w:r>
+      <w:r>
+        <w:rPr>
+          <w:lang w:val="en-HK"/>
+        </w:rPr>
+        <w:t>s all kinds of plug-ins</w:t>
+      </w:r>
+      <w:r>
+        <w:rPr>
+          <w:lang w:val="en-HK"/>
+        </w:rPr>
+        <w:t>,</w:t>
+      </w:r>
+      <w:r>
+        <w:rPr>
+          <w:lang w:val="en-HK"/>
+        </w:rPr>
+        <w:t xml:space="preserve"> such as Vim, Git,</w:t>
+      </w:r>
+      <w:r>
+        <w:rPr>
+          <w:lang w:val="en-HK"/>
+        </w:rPr>
+        <w:t xml:space="preserve"> </w:t>
+      </w:r>
+      <w:r>
+        <w:rPr>
+          <w:lang w:val="en-HK"/>
+        </w:rPr>
+        <w:t>Auto Complete tools</w:t>
+      </w:r>
+      <w:r>
+        <w:rPr>
+          <w:lang w:val="en-HK"/>
+        </w:rPr>
+        <w:t xml:space="preserve"> and so on. Y</w:t>
+      </w:r>
+      <w:r>
+        <w:rPr>
+          <w:lang w:val="en-HK"/>
+        </w:rPr>
+        <w:t>ou can install and learn how to use it by yourself.</w:t>
+      </w:r>
+    </w:p>
+    <w:p>
+      <w:pPr>
+        <w:pStyle w:val="ListParagraph"/>
+        <w:ind w:left="420" w:firstLine="0"/>
+        <w:jc w:val="center"/>
+        <w:rPr>
+          <w:lang w:val="en-HK"/>
+        </w:rPr>
+      </w:pPr>
+      <w:r>
+        <w:rPr>
+          <w:noProof/>
+        </w:rPr>
+        <w:drawing>
+          <wp:inline distT="0" distB="0" distL="0" distR="0" wp14:anchorId="1197D773" wp14:editId="0BD50DDC">
+            <wp:extent cx="2002704" cy="2748894"/>
+            <wp:effectExtent l="0" t="0" r="0" b="0"/>
+            <wp:docPr id="11" name="Picture 11"/>
+            <wp:cNvGraphicFramePr>
+              <a:graphicFrameLocks xmlns:a="http://schemas.openxmlformats.org/drawingml/2006/main" noChangeAspect="1"/>
+            </wp:cNvGraphicFramePr>
+            <a:graphic xmlns:a="http://schemas.openxmlformats.org/drawingml/2006/main">
+              <a:graphicData uri="http://schemas.openxmlformats.org/drawingml/2006/picture">
+                <pic:pic xmlns:pic="http://schemas.openxmlformats.org/drawingml/2006/picture">
+                  <pic:nvPicPr>
+                    <pic:cNvPr id="1" name=""/>
+                    <pic:cNvPicPr/>
+                  </pic:nvPicPr>
+                  <pic:blipFill>
+                    <a:blip r:embed="rId44"/>
+                    <a:stretch>
+                      <a:fillRect/>
+                    </a:stretch>
+                  </pic:blipFill>
+                  <pic:spPr>
+                    <a:xfrm>
+                      <a:off x="0" y="0"/>
+                      <a:ext cx="2033066" cy="2790569"/>
+                    </a:xfrm>
+                    <a:prstGeom prst="rect">
+                      <a:avLst/>
+                    </a:prstGeom>
+                  </pic:spPr>
+                </pic:pic>
+              </a:graphicData>
+            </a:graphic>
+          </wp:inline>
+        </w:drawing>
+      </w:r>
+      <w:r>
+        <w:rPr>
+          <w:rFonts w:hint="eastAsia"/>
+          <w:lang w:val="en-HK"/>
+        </w:rPr>
+        <w:t xml:space="preserve"> </w:t>
+      </w:r>
+      <w:r>
+        <w:rPr>
+          <w:noProof/>
+        </w:rPr>
+        <w:drawing>
+          <wp:inline distT="0" distB="0" distL="0" distR="0" wp14:anchorId="53200B6F" wp14:editId="4975A511">
+            <wp:extent cx="2409804" cy="1621236"/>
+            <wp:effectExtent l="0" t="0" r="0" b="0"/>
+            <wp:docPr id="35" name="Picture 35"/>
+            <wp:cNvGraphicFramePr>
+              <a:graphicFrameLocks xmlns:a="http://schemas.openxmlformats.org/drawingml/2006/main" noChangeAspect="1"/>
+            </wp:cNvGraphicFramePr>
+            <a:graphic xmlns:a="http://schemas.openxmlformats.org/drawingml/2006/main">
+              <a:graphicData uri="http://schemas.openxmlformats.org/drawingml/2006/picture">
+                <pic:pic xmlns:pic="http://schemas.openxmlformats.org/drawingml/2006/picture">
+                  <pic:nvPicPr>
+                    <pic:cNvPr id="1" name=""/>
+                    <pic:cNvPicPr/>
+                  </pic:nvPicPr>
+                  <pic:blipFill>
+                    <a:blip r:embed="rId45"/>
+                    <a:stretch>
+                      <a:fillRect/>
+                    </a:stretch>
+                  </pic:blipFill>
+                  <pic:spPr>
+                    <a:xfrm>
+                      <a:off x="0" y="0"/>
+                      <a:ext cx="2434527" cy="1637869"/>
+                    </a:xfrm>
+                    <a:prstGeom prst="rect">
+                      <a:avLst/>
+                    </a:prstGeom>
+                  </pic:spPr>
+                </pic:pic>
+              </a:graphicData>
+            </a:graphic>
+          </wp:inline>
+        </w:drawing>
+      </w:r>
+    </w:p>
+    <w:p>
+      <w:pPr>
+        <w:pStyle w:val="ListParagraph"/>
+        <w:ind w:left="420" w:firstLine="0"/>
+        <w:jc w:val="center"/>
+        <w:rPr>
+          <w:lang w:val="en-HK"/>
+        </w:rPr>
+      </w:pPr>
+      <w:r>
+        <w:rPr>
+          <w:noProof/>
+        </w:rPr>
+        <w:lastRenderedPageBreak/>
+        <w:drawing>
+          <wp:inline distT="0" distB="0" distL="0" distR="0" wp14:anchorId="06D051F3" wp14:editId="233837DC">
+            <wp:extent cx="4539189" cy="3534184"/>
+            <wp:effectExtent l="0" t="0" r="0" b="9525"/>
+            <wp:docPr id="36" name="Picture 36"/>
+            <wp:cNvGraphicFramePr>
+              <a:graphicFrameLocks xmlns:a="http://schemas.openxmlformats.org/drawingml/2006/main" noChangeAspect="1"/>
+            </wp:cNvGraphicFramePr>
+            <a:graphic xmlns:a="http://schemas.openxmlformats.org/drawingml/2006/main">
+              <a:graphicData uri="http://schemas.openxmlformats.org/drawingml/2006/picture">
+                <pic:pic xmlns:pic="http://schemas.openxmlformats.org/drawingml/2006/picture">
+                  <pic:nvPicPr>
+                    <pic:cNvPr id="1" name=""/>
+                    <pic:cNvPicPr/>
+                  </pic:nvPicPr>
+                  <pic:blipFill>
+                    <a:blip r:embed="rId46"/>
+                    <a:stretch>
+                      <a:fillRect/>
+                    </a:stretch>
+                  </pic:blipFill>
+                  <pic:spPr>
+                    <a:xfrm>
+                      <a:off x="0" y="0"/>
+                      <a:ext cx="4545859" cy="3539378"/>
+                    </a:xfrm>
+                    <a:prstGeom prst="rect">
+                      <a:avLst/>
+                    </a:prstGeom>
+                  </pic:spPr>
+                </pic:pic>
+              </a:graphicData>
+            </a:graphic>
+          </wp:inline>
+        </w:drawing>
+      </w:r>
+    </w:p>
+    <w:p>
+      <w:pPr>
+        <w:pStyle w:val="ListParagraph"/>
+        <w:numPr>
+          <w:ilvl w:val="0"/>
+          <w:numId w:val="21"/>
+        </w:numPr>
+        <w:rPr>
+          <w:lang w:val="en-HK"/>
+        </w:rPr>
+      </w:pPr>
+      <w:proofErr w:type="spellStart"/>
+      <w:r>
+        <w:rPr>
+          <w:rFonts w:hint="eastAsia"/>
+          <w:lang w:val="en-HK"/>
+        </w:rPr>
+        <w:t>R</w:t>
+      </w:r>
+      <w:r>
+        <w:rPr>
+          <w:lang w:val="en-HK"/>
+        </w:rPr>
+        <w:t>aspi</w:t>
+      </w:r>
+      <w:proofErr w:type="spellEnd"/>
+      <w:r>
+        <w:rPr>
+          <w:lang w:val="en-HK"/>
+        </w:rPr>
+        <w:t xml:space="preserve"> also support remote access using VNC or SSH. For more information, please click </w:t>
+      </w:r>
+      <w:hyperlink r:id="rId47" w:history="1">
         <w:r>
           <w:rPr>
             <w:rStyle w:val="Heading5Char"/>
-            <w:i/>
+            <w:lang w:val="en-HK"/>
           </w:rPr>
           <w:t>here</w:t>
         </w:r>
       </w:hyperlink>
       <w:r>
-        <w:t xml:space="preserve">; For more knowledge about Python language, please click </w:t>
-      </w:r>
-      <w:hyperlink r:id="rId44" w:history="1">
+        <w:rPr>
+          <w:lang w:val="en-HK"/>
+        </w:rPr>
+        <w:t>;</w:t>
+      </w:r>
+    </w:p>
+    <w:p>
+      <w:pPr>
+        <w:pStyle w:val="ListParagraph"/>
+        <w:numPr>
+          <w:ilvl w:val="0"/>
+          <w:numId w:val="21"/>
+        </w:numPr>
+        <w:rPr>
+          <w:lang w:val="en-HK"/>
+        </w:rPr>
+      </w:pPr>
+      <w:r>
+        <w:t xml:space="preserve">For more documents about </w:t>
+      </w:r>
+      <w:proofErr w:type="spellStart"/>
+      <w:r>
+        <w:t>Raspi</w:t>
+      </w:r>
+      <w:proofErr w:type="spellEnd"/>
+      <w:r>
+        <w:t xml:space="preserve">, please click </w:t>
+      </w:r>
+      <w:hyperlink r:id="rId48" w:history="1">
         <w:r>
           <w:rPr>
             <w:rStyle w:val="Heading5Char"/>
-            <w:i/>
           </w:rPr>
           <w:t>here</w:t>
         </w:r>
       </w:hyperlink>
       <w:r>
-        <w:t xml:space="preserve">; </w:t>
-      </w:r>
-      <w:r>
-        <w:rPr>
-          <w:rFonts w:hint="eastAsia"/>
-        </w:rPr>
-        <w:t>F</w:t>
-      </w:r>
-      <w:r>
-        <w:t xml:space="preserve">or more tutorial about Mu IDE, please click </w:t>
-      </w:r>
-      <w:hyperlink r:id="rId45" w:history="1">
+        <w:t>;</w:t>
+      </w:r>
+    </w:p>
+    <w:p>
+      <w:pPr>
+        <w:pStyle w:val="ListParagraph"/>
+        <w:numPr>
+          <w:ilvl w:val="0"/>
+          <w:numId w:val="21"/>
+        </w:numPr>
+        <w:rPr>
+          <w:lang w:val="en-HK"/>
+        </w:rPr>
+      </w:pPr>
+      <w:r>
+        <w:t xml:space="preserve">For more knowledge about Python language, please click </w:t>
+      </w:r>
+      <w:hyperlink r:id="rId49" w:history="1">
         <w:r>
           <w:rPr>
             <w:rStyle w:val="Heading5Char"/>
-            <w:i/>
           </w:rPr>
           <w:t>here</w:t>
         </w:r>
       </w:hyperlink>
       <w:r>
+        <w:t>;</w:t>
+      </w:r>
+    </w:p>
+    <w:p>
+      <w:pPr>
+        <w:pStyle w:val="ListParagraph"/>
+        <w:numPr>
+          <w:ilvl w:val="0"/>
+          <w:numId w:val="21"/>
+        </w:numPr>
+        <w:rPr>
+          <w:lang w:val="en-HK"/>
+        </w:rPr>
+      </w:pPr>
+      <w:r>
+        <w:rPr>
+          <w:rFonts w:hint="eastAsia"/>
+        </w:rPr>
+        <w:t>F</w:t>
+      </w:r>
+      <w:r>
+        <w:t xml:space="preserve">or more tutorial about Mu IDE, please click </w:t>
+      </w:r>
+      <w:hyperlink r:id="rId50" w:history="1">
+        <w:r>
+          <w:rPr>
+            <w:rStyle w:val="Heading5Char"/>
+          </w:rPr>
+          <w:t>here</w:t>
+        </w:r>
+      </w:hyperlink>
+      <w:r>
         <w:t>.</w:t>
       </w:r>
-    </w:p>
-    <w:p>
-      <w:pPr>
-        <w:rPr>
-          <w:lang w:val="en-HK"/>
-        </w:rPr>
-      </w:pPr>
     </w:p>
     <w:p>
       <w:pPr>
@@ -5403,12 +6392,12 @@
       </w:pPr>
     </w:p>
     <w:sectPr>
-      <w:headerReference w:type="even" r:id="rId46"/>
-      <w:headerReference w:type="default" r:id="rId47"/>
-      <w:footerReference w:type="even" r:id="rId48"/>
-      <w:footerReference w:type="default" r:id="rId49"/>
-      <w:headerReference w:type="first" r:id="rId50"/>
-      <w:footerReference w:type="first" r:id="rId51"/>
+      <w:headerReference w:type="even" r:id="rId51"/>
+      <w:headerReference w:type="default" r:id="rId52"/>
+      <w:footerReference w:type="even" r:id="rId53"/>
+      <w:footerReference w:type="default" r:id="rId54"/>
+      <w:headerReference w:type="first" r:id="rId55"/>
+      <w:footerReference w:type="first" r:id="rId56"/>
       <w:pgSz w:w="11906" w:h="16838"/>
       <w:pgMar w:top="1440" w:right="1800" w:bottom="1440" w:left="1800" w:header="340" w:footer="992" w:gutter="0"/>
       <w:pgNumType w:start="0"/>
@@ -6727,6 +7716,92 @@
     </w:lvl>
   </w:abstractNum>
   <w:abstractNum w:abstractNumId="8" w15:restartNumberingAfterBreak="0">
+    <w:nsid w:val="62EF3D72"/>
+    <w:multiLevelType w:val="hybridMultilevel"/>
+    <w:tmpl w:val="1F2C3130"/>
+    <w:lvl w:ilvl="0" w:tplc="04090011">
+      <w:start w:val="1"/>
+      <w:numFmt w:val="decimal"/>
+      <w:lvlText w:val="%1)"/>
+      <w:lvlJc w:val="left"/>
+      <w:pPr>
+        <w:ind w:left="420" w:hanging="420"/>
+      </w:pPr>
+    </w:lvl>
+    <w:lvl w:ilvl="1" w:tplc="04090019" w:tentative="1">
+      <w:start w:val="1"/>
+      <w:numFmt w:val="lowerLetter"/>
+      <w:lvlText w:val="%2)"/>
+      <w:lvlJc w:val="left"/>
+      <w:pPr>
+        <w:ind w:left="840" w:hanging="420"/>
+      </w:pPr>
+    </w:lvl>
+    <w:lvl w:ilvl="2" w:tplc="0409001B" w:tentative="1">
+      <w:start w:val="1"/>
+      <w:numFmt w:val="lowerRoman"/>
+      <w:lvlText w:val="%3."/>
+      <w:lvlJc w:val="right"/>
+      <w:pPr>
+        <w:ind w:left="1260" w:hanging="420"/>
+      </w:pPr>
+    </w:lvl>
+    <w:lvl w:ilvl="3" w:tplc="0409000F" w:tentative="1">
+      <w:start w:val="1"/>
+      <w:numFmt w:val="decimal"/>
+      <w:lvlText w:val="%4."/>
+      <w:lvlJc w:val="left"/>
+      <w:pPr>
+        <w:ind w:left="1680" w:hanging="420"/>
+      </w:pPr>
+    </w:lvl>
+    <w:lvl w:ilvl="4" w:tplc="04090019" w:tentative="1">
+      <w:start w:val="1"/>
+      <w:numFmt w:val="lowerLetter"/>
+      <w:lvlText w:val="%5)"/>
+      <w:lvlJc w:val="left"/>
+      <w:pPr>
+        <w:ind w:left="2100" w:hanging="420"/>
+      </w:pPr>
+    </w:lvl>
+    <w:lvl w:ilvl="5" w:tplc="0409001B" w:tentative="1">
+      <w:start w:val="1"/>
+      <w:numFmt w:val="lowerRoman"/>
+      <w:lvlText w:val="%6."/>
+      <w:lvlJc w:val="right"/>
+      <w:pPr>
+        <w:ind w:left="2520" w:hanging="420"/>
+      </w:pPr>
+    </w:lvl>
+    <w:lvl w:ilvl="6" w:tplc="0409000F" w:tentative="1">
+      <w:start w:val="1"/>
+      <w:numFmt w:val="decimal"/>
+      <w:lvlText w:val="%7."/>
+      <w:lvlJc w:val="left"/>
+      <w:pPr>
+        <w:ind w:left="2940" w:hanging="420"/>
+      </w:pPr>
+    </w:lvl>
+    <w:lvl w:ilvl="7" w:tplc="04090019" w:tentative="1">
+      <w:start w:val="1"/>
+      <w:numFmt w:val="lowerLetter"/>
+      <w:lvlText w:val="%8)"/>
+      <w:lvlJc w:val="left"/>
+      <w:pPr>
+        <w:ind w:left="3360" w:hanging="420"/>
+      </w:pPr>
+    </w:lvl>
+    <w:lvl w:ilvl="8" w:tplc="0409001B" w:tentative="1">
+      <w:start w:val="1"/>
+      <w:numFmt w:val="lowerRoman"/>
+      <w:lvlText w:val="%9."/>
+      <w:lvlJc w:val="right"/>
+      <w:pPr>
+        <w:ind w:left="3780" w:hanging="420"/>
+      </w:pPr>
+    </w:lvl>
+  </w:abstractNum>
+  <w:abstractNum w:abstractNumId="9" w15:restartNumberingAfterBreak="0">
     <w:nsid w:val="75161905"/>
     <w:multiLevelType w:val="hybridMultilevel"/>
     <w:tmpl w:val="3240126C"/>
@@ -6839,7 +7914,7 @@
       </w:rPr>
     </w:lvl>
   </w:abstractNum>
-  <w:abstractNum w:abstractNumId="9" w15:restartNumberingAfterBreak="0">
+  <w:abstractNum w:abstractNumId="10" w15:restartNumberingAfterBreak="0">
     <w:nsid w:val="77FD6640"/>
     <w:multiLevelType w:val="multilevel"/>
     <w:tmpl w:val="09881330"/>
@@ -7005,10 +8080,10 @@
     </w:lvlOverride>
   </w:num>
   <w:num w:numId="7">
-    <w:abstractNumId w:val="9"/>
+    <w:abstractNumId w:val="10"/>
   </w:num>
   <w:num w:numId="8">
-    <w:abstractNumId w:val="9"/>
+    <w:abstractNumId w:val="10"/>
     <w:lvlOverride w:ilvl="0">
       <w:lvl w:ilvl="0">
         <w:start w:val="1"/>
@@ -7150,10 +8225,10 @@
     </w:lvlOverride>
   </w:num>
   <w:num w:numId="11">
-    <w:abstractNumId w:val="8"/>
+    <w:abstractNumId w:val="9"/>
   </w:num>
   <w:num w:numId="12">
-    <w:abstractNumId w:val="8"/>
+    <w:abstractNumId w:val="9"/>
   </w:num>
   <w:num w:numId="13">
     <w:abstractNumId w:val="5"/>
@@ -7259,6 +8334,9 @@
   </w:num>
   <w:num w:numId="20">
     <w:abstractNumId w:val="0"/>
+  </w:num>
+  <w:num w:numId="21">
+    <w:abstractNumId w:val="8"/>
   </w:num>
 </w:numbering>
 </file>
@@ -9582,7 +10660,7 @@
 </file>
 
 <file path=customXml/itemProps2.xml><?xml version="1.0" encoding="utf-8"?>
-<ds:datastoreItem xmlns:ds="http://schemas.openxmlformats.org/officeDocument/2006/customXml" ds:itemID="{74742170-10BE-48DB-B755-2457FFF6DB5E}">
+<ds:datastoreItem xmlns:ds="http://schemas.openxmlformats.org/officeDocument/2006/customXml" ds:itemID="{8C161E1D-CF47-4264-B11A-D069BCBB9972}">
   <ds:schemaRefs>
     <ds:schemaRef ds:uri="http://schemas.openxmlformats.org/officeDocument/2006/bibliography"/>
   </ds:schemaRefs>

</xml_diff>